<commit_message>
Sửa lại định dạng
</commit_message>
<xml_diff>
--- a/Tai_Lieu/Báo cáo phần mềm quản lý nhóm.docx
+++ b/Tai_Lieu/Báo cáo phần mềm quản lý nhóm.docx
@@ -3,106 +3,218 @@
 <w:document xmlns:wpc="http://schemas.microsoft.com/office/word/2010/wordprocessingCanvas" xmlns:cx="http://schemas.microsoft.com/office/drawing/2014/chartex" xmlns:cx1="http://schemas.microsoft.com/office/drawing/2015/9/8/chartex" xmlns:mc="http://schemas.openxmlformats.org/markup-compatibility/2006" xmlns:o="urn:schemas-microsoft-com:office:office" xmlns:r="http://schemas.openxmlformats.org/officeDocument/2006/relationships" xmlns:m="http://schemas.openxmlformats.org/officeDocument/2006/math" xmlns:v="urn:schemas-microsoft-com:vml" xmlns:wp14="http://schemas.microsoft.com/office/word/2010/wordprocessingDrawing" xmlns:wp="http://schemas.openxmlformats.org/drawingml/2006/wordprocessingDrawing" xmlns:w10="urn:schemas-microsoft-com:office:word" xmlns:w="http://schemas.openxmlformats.org/wordprocessingml/2006/main" xmlns:w14="http://schemas.microsoft.com/office/word/2010/wordml" xmlns:w15="http://schemas.microsoft.com/office/word/2012/wordml" xmlns:w16se="http://schemas.microsoft.com/office/word/2015/wordml/symex" xmlns:wpg="http://schemas.microsoft.com/office/word/2010/wordprocessingGroup" xmlns:wpi="http://schemas.microsoft.com/office/word/2010/wordprocessingInk" xmlns:wne="http://schemas.microsoft.com/office/word/2006/wordml" xmlns:wps="http://schemas.microsoft.com/office/word/2010/wordprocessingShape" mc:Ignorable="w14 w15 w16se wp14">
   <w:body>
     <w:p>
-      <w:r>
+      <w:pPr>
+        <w:jc w:val="center"/>
+        <w:rPr>
+          <w:rFonts w:ascii="Times New Roman" w:hAnsi="Times New Roman" w:cs="Times New Roman"/>
+          <w:b/>
+          <w:sz w:val="36"/>
+          <w:szCs w:val="26"/>
+        </w:rPr>
+      </w:pPr>
+      <w:r>
+        <w:rPr>
+          <w:rFonts w:ascii="Times New Roman" w:hAnsi="Times New Roman" w:cs="Times New Roman"/>
+          <w:b/>
+          <w:sz w:val="36"/>
+          <w:szCs w:val="26"/>
+        </w:rPr>
         <w:t>Báo cáo phần mềm quản lý nhóm</w:t>
       </w:r>
-    </w:p>
-    <w:p>
-      <w:pPr>
-        <w:rPr>
+      <w:r>
+        <w:rPr>
+          <w:rFonts w:ascii="Times New Roman" w:hAnsi="Times New Roman" w:cs="Times New Roman"/>
+          <w:b/>
+          <w:sz w:val="36"/>
+          <w:szCs w:val="26"/>
+        </w:rPr>
+        <w:t xml:space="preserve"> 10</w:t>
+      </w:r>
+    </w:p>
+    <w:p>
+      <w:pPr>
+        <w:jc w:val="center"/>
+        <w:rPr>
+          <w:rFonts w:ascii="Times New Roman" w:hAnsi="Times New Roman" w:cs="Times New Roman"/>
+          <w:b/>
+          <w:sz w:val="36"/>
+          <w:szCs w:val="26"/>
+        </w:rPr>
+      </w:pPr>
+    </w:p>
+    <w:p>
+      <w:pPr>
+        <w:rPr>
+          <w:rFonts w:ascii="Times New Roman" w:hAnsi="Times New Roman" w:cs="Times New Roman"/>
           <w:b/>
           <w:bCs/>
-        </w:rPr>
-      </w:pPr>
-      <w:r>
-        <w:rPr>
+          <w:sz w:val="26"/>
+          <w:szCs w:val="26"/>
+        </w:rPr>
+      </w:pPr>
+      <w:r>
+        <w:rPr>
+          <w:rFonts w:ascii="Times New Roman" w:hAnsi="Times New Roman" w:cs="Times New Roman"/>
           <w:b/>
           <w:bCs/>
+          <w:sz w:val="26"/>
+          <w:szCs w:val="26"/>
         </w:rPr>
         <w:t>Git</w:t>
       </w:r>
       <w:r>
+        <w:rPr>
+          <w:rFonts w:ascii="Times New Roman" w:hAnsi="Times New Roman" w:cs="Times New Roman"/>
+          <w:sz w:val="26"/>
+          <w:szCs w:val="26"/>
+        </w:rPr>
         <w:t> là tên gọi của một </w:t>
       </w:r>
       <w:r>
         <w:rPr>
+          <w:rFonts w:ascii="Times New Roman" w:hAnsi="Times New Roman" w:cs="Times New Roman"/>
           <w:b/>
           <w:bCs/>
+          <w:sz w:val="26"/>
+          <w:szCs w:val="26"/>
         </w:rPr>
         <w:t>Hệ thống quản lý phiên bản phân tán</w:t>
       </w:r>
       <w:r>
+        <w:rPr>
+          <w:rFonts w:ascii="Times New Roman" w:hAnsi="Times New Roman" w:cs="Times New Roman"/>
+          <w:sz w:val="26"/>
+          <w:szCs w:val="26"/>
+        </w:rPr>
         <w:t> (</w:t>
       </w:r>
       <w:r>
         <w:rPr>
+          <w:rFonts w:ascii="Times New Roman" w:hAnsi="Times New Roman" w:cs="Times New Roman"/>
           <w:i/>
           <w:iCs/>
+          <w:sz w:val="26"/>
+          <w:szCs w:val="26"/>
         </w:rPr>
         <w:t>Distributed Version Control System – </w:t>
       </w:r>
       <w:r>
         <w:rPr>
+          <w:rFonts w:ascii="Times New Roman" w:hAnsi="Times New Roman" w:cs="Times New Roman"/>
           <w:b/>
           <w:bCs/>
           <w:i/>
           <w:iCs/>
+          <w:sz w:val="26"/>
+          <w:szCs w:val="26"/>
         </w:rPr>
         <w:t>DVCS</w:t>
       </w:r>
       <w:r>
+        <w:rPr>
+          <w:rFonts w:ascii="Times New Roman" w:hAnsi="Times New Roman" w:cs="Times New Roman"/>
+          <w:sz w:val="26"/>
+          <w:szCs w:val="26"/>
+        </w:rPr>
         <w:t>) là một trong những hệ thống quản lý phiên bản phân tán phổ biến nhất hiện nay. DVCS nghĩa là hệ thống giúp mỗi máy tính có thể lưu trữ nhiều phiên bản khác nhau của một mã nguồn được nhân bản (</w:t>
       </w:r>
       <w:r>
         <w:rPr>
+          <w:rFonts w:ascii="Times New Roman" w:hAnsi="Times New Roman" w:cs="Times New Roman"/>
           <w:b/>
           <w:bCs/>
+          <w:sz w:val="26"/>
+          <w:szCs w:val="26"/>
         </w:rPr>
         <w:t>clone</w:t>
       </w:r>
       <w:r>
+        <w:rPr>
+          <w:rFonts w:ascii="Times New Roman" w:hAnsi="Times New Roman" w:cs="Times New Roman"/>
+          <w:sz w:val="26"/>
+          <w:szCs w:val="26"/>
+        </w:rPr>
         <w:t>) từ một kho chứa mã nguồn (</w:t>
       </w:r>
       <w:r>
         <w:rPr>
+          <w:rFonts w:ascii="Times New Roman" w:hAnsi="Times New Roman" w:cs="Times New Roman"/>
           <w:b/>
           <w:bCs/>
+          <w:sz w:val="26"/>
+          <w:szCs w:val="26"/>
         </w:rPr>
         <w:t>repository</w:t>
       </w:r>
       <w:r>
+        <w:rPr>
+          <w:rFonts w:ascii="Times New Roman" w:hAnsi="Times New Roman" w:cs="Times New Roman"/>
+          <w:sz w:val="26"/>
+          <w:szCs w:val="26"/>
+        </w:rPr>
         <w:t>), mỗi thay đổi vào mã nguồn trên máy tính sẽ có thể ủy thác (</w:t>
       </w:r>
       <w:r>
         <w:rPr>
+          <w:rFonts w:ascii="Times New Roman" w:hAnsi="Times New Roman" w:cs="Times New Roman"/>
           <w:b/>
           <w:bCs/>
+          <w:sz w:val="26"/>
+          <w:szCs w:val="26"/>
         </w:rPr>
         <w:t>commit</w:t>
       </w:r>
       <w:r>
+        <w:rPr>
+          <w:rFonts w:ascii="Times New Roman" w:hAnsi="Times New Roman" w:cs="Times New Roman"/>
+          <w:sz w:val="26"/>
+          <w:szCs w:val="26"/>
+        </w:rPr>
         <w:t xml:space="preserve">) rồi đưa lên máy chủ nơi đặt kho chứa chính. Và một máy tính khác (nếu họ có quyền truy cập) cũng có thể clone lại mã nguồn từ kho chứa hoặc clone lại một tập hợp các thay đổi mới nhất trên máy tính </w:t>
       </w:r>
       <w:proofErr w:type="gramStart"/>
       <w:r>
+        <w:rPr>
+          <w:rFonts w:ascii="Times New Roman" w:hAnsi="Times New Roman" w:cs="Times New Roman"/>
+          <w:sz w:val="26"/>
+          <w:szCs w:val="26"/>
+        </w:rPr>
         <w:t>kia</w:t>
       </w:r>
       <w:proofErr w:type="gramEnd"/>
       <w:r>
+        <w:rPr>
+          <w:rFonts w:ascii="Times New Roman" w:hAnsi="Times New Roman" w:cs="Times New Roman"/>
+          <w:sz w:val="26"/>
+          <w:szCs w:val="26"/>
+        </w:rPr>
         <w:t xml:space="preserve">. Trong Git, </w:t>
       </w:r>
       <w:proofErr w:type="gramStart"/>
       <w:r>
+        <w:rPr>
+          <w:rFonts w:ascii="Times New Roman" w:hAnsi="Times New Roman" w:cs="Times New Roman"/>
+          <w:sz w:val="26"/>
+          <w:szCs w:val="26"/>
+        </w:rPr>
         <w:t>thư</w:t>
       </w:r>
       <w:proofErr w:type="gramEnd"/>
       <w:r>
+        <w:rPr>
+          <w:rFonts w:ascii="Times New Roman" w:hAnsi="Times New Roman" w:cs="Times New Roman"/>
+          <w:sz w:val="26"/>
+          <w:szCs w:val="26"/>
+        </w:rPr>
         <w:t xml:space="preserve"> mục làm việc trên máy tính gọi là </w:t>
       </w:r>
       <w:r>
         <w:rPr>
+          <w:rFonts w:ascii="Times New Roman" w:hAnsi="Times New Roman" w:cs="Times New Roman"/>
           <w:b/>
           <w:bCs/>
+          <w:sz w:val="26"/>
+          <w:szCs w:val="26"/>
         </w:rPr>
         <w:t>Working Tree</w:t>
       </w:r>
@@ -110,10 +222,18 @@
     <w:p>
       <w:pPr>
         <w:jc w:val="center"/>
-      </w:pPr>
-      <w:r>
-        <w:rPr>
+        <w:rPr>
+          <w:rFonts w:ascii="Times New Roman" w:hAnsi="Times New Roman" w:cs="Times New Roman"/>
+          <w:sz w:val="26"/>
+          <w:szCs w:val="26"/>
+        </w:rPr>
+      </w:pPr>
+      <w:r>
+        <w:rPr>
+          <w:rFonts w:ascii="Times New Roman" w:hAnsi="Times New Roman" w:cs="Times New Roman"/>
           <w:noProof/>
+          <w:sz w:val="26"/>
+          <w:szCs w:val="26"/>
         </w:rPr>
         <w:drawing>
           <wp:inline distT="0" distB="0" distL="0" distR="0">
@@ -133,7 +253,7 @@
                     </pic:cNvPicPr>
                   </pic:nvPicPr>
                   <pic:blipFill>
-                    <a:blip r:embed="rId4">
+                    <a:blip r:embed="rId5">
                       <a:extLst>
                         <a:ext uri="{28A0092B-C50C-407E-A947-70E740481C1C}">
                           <a14:useLocalDpi xmlns:a14="http://schemas.microsoft.com/office/drawing/2010/main" val="0"/>
@@ -166,169 +286,114 @@
       </w:r>
     </w:p>
     <w:p>
-      <w:r>
-        <w:t>Ngoài ra, có một cách hiểu khác về Git đơn giản hơn đó là nó sẽ giúp bạn lưu lại các phiên bản của những lần thay đổi vào mã nguồn và có thể dễ dàng khôi phục lại dễ dàng mà không cần copy lại mã nguồn rồi cất vào đâu đó. Và một người khác có thể xem các thay đổi của bạn ở từng phiên bản</w:t>
-      </w:r>
-      <w:proofErr w:type="gramStart"/>
-      <w:r>
-        <w:t>,  họ</w:t>
-      </w:r>
-      <w:proofErr w:type="gramEnd"/>
-      <w:r>
-        <w:t xml:space="preserve"> cũng có thể đối chiếu các thay đổi của bạn rồi gộp phiên bản của bạn vào phiên bản của họ. Cuối cùng là tất cả có thể đưa các thay đổi vào mã nguồn của mình lên một kho chứa mã nguồn.</w:t>
-      </w:r>
-    </w:p>
-    <w:p>
-      <w:r>
+      <w:pPr>
+        <w:rPr>
+          <w:rFonts w:ascii="Times New Roman" w:hAnsi="Times New Roman" w:cs="Times New Roman"/>
+          <w:sz w:val="26"/>
+          <w:szCs w:val="26"/>
+        </w:rPr>
+      </w:pPr>
+      <w:r>
+        <w:rPr>
+          <w:rFonts w:ascii="Times New Roman" w:hAnsi="Times New Roman" w:cs="Times New Roman"/>
+          <w:sz w:val="26"/>
+          <w:szCs w:val="26"/>
+        </w:rPr>
         <w:lastRenderedPageBreak/>
+        <w:t>Ngoài ra, có một cách hiểu khác về Git đơn giản hơn đó là nó sẽ giúp bạn lưu lại các phiên bản của những lần thay đổi vào mã nguồn và có thể dễ dàng khôi phục lại dễ dàng mà không cần copy lại mã nguồn rồi cất vào đâu đó. Và một người khác có thể xem các thay đổi của bạn ở từng phiên bả</w:t>
+      </w:r>
+      <w:r>
+        <w:rPr>
+          <w:rFonts w:ascii="Times New Roman" w:hAnsi="Times New Roman" w:cs="Times New Roman"/>
+          <w:sz w:val="26"/>
+          <w:szCs w:val="26"/>
+        </w:rPr>
+        <w:t xml:space="preserve">n, </w:t>
+      </w:r>
+      <w:r>
+        <w:rPr>
+          <w:rFonts w:ascii="Times New Roman" w:hAnsi="Times New Roman" w:cs="Times New Roman"/>
+          <w:sz w:val="26"/>
+          <w:szCs w:val="26"/>
+        </w:rPr>
+        <w:t>họ cũng có thể đối chiếu các thay đổi của bạn rồi gộp phiên bản của bạn vào phiên bản của họ. Cuối cùng là tất cả có thể đưa các thay đổi vào mã nguồn của mình lên một kho chứa mã nguồn.</w:t>
+      </w:r>
+    </w:p>
+    <w:p>
+      <w:pPr>
+        <w:rPr>
+          <w:rFonts w:ascii="Times New Roman" w:hAnsi="Times New Roman" w:cs="Times New Roman"/>
+          <w:sz w:val="26"/>
+          <w:szCs w:val="26"/>
+        </w:rPr>
+      </w:pPr>
+      <w:r>
+        <w:rPr>
+          <w:rFonts w:ascii="Times New Roman" w:hAnsi="Times New Roman" w:cs="Times New Roman"/>
+          <w:sz w:val="26"/>
+          <w:szCs w:val="26"/>
+        </w:rPr>
         <w:t>Cơ chế lưu trữ phiên bản của Git là nó sẽ tạo ra một “</w:t>
       </w:r>
       <w:r>
         <w:rPr>
+          <w:rFonts w:ascii="Times New Roman" w:hAnsi="Times New Roman" w:cs="Times New Roman"/>
           <w:i/>
           <w:iCs/>
+          <w:sz w:val="26"/>
+          <w:szCs w:val="26"/>
         </w:rPr>
         <w:t>ảnh chụp</w:t>
       </w:r>
       <w:r>
+        <w:rPr>
+          <w:rFonts w:ascii="Times New Roman" w:hAnsi="Times New Roman" w:cs="Times New Roman"/>
+          <w:sz w:val="26"/>
+          <w:szCs w:val="26"/>
+        </w:rPr>
         <w:t>” (</w:t>
       </w:r>
       <w:r>
         <w:rPr>
+          <w:rFonts w:ascii="Times New Roman" w:hAnsi="Times New Roman" w:cs="Times New Roman"/>
           <w:b/>
           <w:bCs/>
           <w:i/>
           <w:iCs/>
+          <w:sz w:val="26"/>
+          <w:szCs w:val="26"/>
         </w:rPr>
         <w:t>snapshot</w:t>
       </w:r>
       <w:r>
+        <w:rPr>
+          <w:rFonts w:ascii="Times New Roman" w:hAnsi="Times New Roman" w:cs="Times New Roman"/>
+          <w:sz w:val="26"/>
+          <w:szCs w:val="26"/>
+        </w:rPr>
         <w:t>) trên mỗi tập tin và thư mục sau khi commit, từ đó nó có thể cho phép bạn tái sử dụng lại một ảnh chụp nào đó mà bạn có thể hiểu đó là một phiên bản. Đây cũng chính là lợi thế của Git so với các DVCS khác khi nó không “lưu cứng” dữ liệu mà sẽ lưu với dạng snapshot.</w:t>
       </w:r>
     </w:p>
     <w:p>
-      <w:r>
-        <w:rPr>
+      <w:pPr>
+        <w:rPr>
+          <w:rFonts w:ascii="Times New Roman" w:hAnsi="Times New Roman" w:cs="Times New Roman"/>
+          <w:sz w:val="26"/>
+          <w:szCs w:val="26"/>
+        </w:rPr>
+      </w:pPr>
+      <w:r>
+        <w:rPr>
+          <w:rFonts w:ascii="Times New Roman" w:hAnsi="Times New Roman" w:cs="Times New Roman"/>
           <w:noProof/>
+          <w:sz w:val="26"/>
+          <w:szCs w:val="26"/>
         </w:rPr>
         <w:drawing>
           <wp:inline distT="0" distB="0" distL="0" distR="0" wp14:anchorId="79B1DF2B" wp14:editId="396411BE">
             <wp:extent cx="5943600" cy="3675380"/>
             <wp:effectExtent l="0" t="0" r="0" b="1270"/>
             <wp:docPr id="7" name="Picture 7"/>
-            <wp:cNvGraphicFramePr>
-              <a:graphicFrameLocks xmlns:a="http://schemas.openxmlformats.org/drawingml/2006/main" noChangeAspect="1"/>
-            </wp:cNvGraphicFramePr>
-            <a:graphic xmlns:a="http://schemas.openxmlformats.org/drawingml/2006/main">
-              <a:graphicData uri="http://schemas.openxmlformats.org/drawingml/2006/picture">
-                <pic:pic xmlns:pic="http://schemas.openxmlformats.org/drawingml/2006/picture">
-                  <pic:nvPicPr>
-                    <pic:cNvPr id="1" name=""/>
-                    <pic:cNvPicPr/>
-                  </pic:nvPicPr>
-                  <pic:blipFill>
-                    <a:blip r:embed="rId5"/>
-                    <a:stretch>
-                      <a:fillRect/>
-                    </a:stretch>
-                  </pic:blipFill>
-                  <pic:spPr>
-                    <a:xfrm>
-                      <a:off x="0" y="0"/>
-                      <a:ext cx="5943600" cy="3675380"/>
-                    </a:xfrm>
-                    <a:prstGeom prst="rect">
-                      <a:avLst/>
-                    </a:prstGeom>
-                  </pic:spPr>
-                </pic:pic>
-              </a:graphicData>
-            </a:graphic>
-          </wp:inline>
-        </w:drawing>
-      </w:r>
-    </w:p>
-    <w:p>
-      <w:r>
-        <w:t>Trong nhóm có các thành viên:</w:t>
-      </w:r>
-    </w:p>
-    <w:p>
-      <w:r>
-        <w:t>Ngô Trí Bằng: NgoBang</w:t>
-      </w:r>
-    </w:p>
-    <w:p>
-      <w:r>
-        <w:t>Phạm Tuấn Anh (93</w:t>
-      </w:r>
-      <w:proofErr w:type="gramStart"/>
-      <w:r>
-        <w:t>) :</w:t>
-      </w:r>
-      <w:proofErr w:type="gramEnd"/>
-      <w:r>
-        <w:t xml:space="preserve"> TUANHANH1993</w:t>
-      </w:r>
-    </w:p>
-    <w:p>
-      <w:r>
-        <w:t>Phạm Tuấn Anh (87</w:t>
-      </w:r>
-      <w:proofErr w:type="gramStart"/>
-      <w:r>
-        <w:t>) :</w:t>
-      </w:r>
-      <w:proofErr w:type="gramEnd"/>
-      <w:r>
-        <w:t xml:space="preserve"> TuanAnh2017</w:t>
-      </w:r>
-    </w:p>
-    <w:p>
-      <w:r>
-        <w:t xml:space="preserve">Hoàng Ngọc </w:t>
-      </w:r>
-      <w:proofErr w:type="gramStart"/>
-      <w:r>
-        <w:t>Lâm :</w:t>
-      </w:r>
-      <w:proofErr w:type="gramEnd"/>
-      <w:r>
-        <w:t xml:space="preserve"> HOANGNGOCLAM18081990</w:t>
-      </w:r>
-    </w:p>
-    <w:p>
-      <w:r>
-        <w:t xml:space="preserve">Vũ Trọng </w:t>
-      </w:r>
-      <w:proofErr w:type="gramStart"/>
-      <w:r>
-        <w:t>Tài :</w:t>
-      </w:r>
-      <w:proofErr w:type="gramEnd"/>
-      <w:r>
-        <w:t xml:space="preserve"> </w:t>
-      </w:r>
-      <w:r>
-        <w:t>vutrongtai91</w:t>
-      </w:r>
-    </w:p>
-    <w:p>
-      <w:r>
-        <w:t>Trong đó các thành viên mặc định có quyền xem và đẩy dữ liệu lên dự án. Ngô Trí Bằng là quản lý dự án.</w:t>
-      </w:r>
-    </w:p>
-    <w:p>
-      <w:r>
-        <w:rPr>
-          <w:noProof/>
-        </w:rPr>
-        <w:lastRenderedPageBreak/>
-        <w:drawing>
-          <wp:inline distT="0" distB="0" distL="0" distR="0" wp14:anchorId="2F50EC5E" wp14:editId="0EEEE589">
-            <wp:extent cx="5943600" cy="3820795"/>
-            <wp:effectExtent l="0" t="0" r="0" b="8255"/>
-            <wp:docPr id="6" name="Picture 6"/>
             <wp:cNvGraphicFramePr>
               <a:graphicFrameLocks xmlns:a="http://schemas.openxmlformats.org/drawingml/2006/main" noChangeAspect="1"/>
             </wp:cNvGraphicFramePr>
@@ -348,6 +413,262 @@
                   <pic:spPr>
                     <a:xfrm>
                       <a:off x="0" y="0"/>
+                      <a:ext cx="5943600" cy="3675380"/>
+                    </a:xfrm>
+                    <a:prstGeom prst="rect">
+                      <a:avLst/>
+                    </a:prstGeom>
+                  </pic:spPr>
+                </pic:pic>
+              </a:graphicData>
+            </a:graphic>
+          </wp:inline>
+        </w:drawing>
+      </w:r>
+    </w:p>
+    <w:p>
+      <w:pPr>
+        <w:rPr>
+          <w:rFonts w:ascii="Times New Roman" w:hAnsi="Times New Roman" w:cs="Times New Roman"/>
+          <w:b/>
+          <w:i/>
+          <w:sz w:val="26"/>
+          <w:szCs w:val="26"/>
+        </w:rPr>
+      </w:pPr>
+      <w:r>
+        <w:rPr>
+          <w:rFonts w:ascii="Times New Roman" w:hAnsi="Times New Roman" w:cs="Times New Roman"/>
+          <w:b/>
+          <w:i/>
+          <w:sz w:val="26"/>
+          <w:szCs w:val="26"/>
+        </w:rPr>
+        <w:t>Trong nhóm có các thành viên:</w:t>
+      </w:r>
+    </w:p>
+    <w:p>
+      <w:pPr>
+        <w:rPr>
+          <w:rFonts w:ascii="Times New Roman" w:hAnsi="Times New Roman" w:cs="Times New Roman"/>
+          <w:sz w:val="26"/>
+          <w:szCs w:val="26"/>
+        </w:rPr>
+      </w:pPr>
+      <w:r>
+        <w:rPr>
+          <w:rFonts w:ascii="Times New Roman" w:hAnsi="Times New Roman" w:cs="Times New Roman"/>
+          <w:sz w:val="26"/>
+          <w:szCs w:val="26"/>
+        </w:rPr>
+        <w:t>Ngô Trí Bằng: NgoBang</w:t>
+      </w:r>
+    </w:p>
+    <w:p>
+      <w:pPr>
+        <w:rPr>
+          <w:rFonts w:ascii="Times New Roman" w:hAnsi="Times New Roman" w:cs="Times New Roman"/>
+          <w:sz w:val="26"/>
+          <w:szCs w:val="26"/>
+        </w:rPr>
+      </w:pPr>
+      <w:r>
+        <w:rPr>
+          <w:rFonts w:ascii="Times New Roman" w:hAnsi="Times New Roman" w:cs="Times New Roman"/>
+          <w:sz w:val="26"/>
+          <w:szCs w:val="26"/>
+        </w:rPr>
+        <w:t>Phạm Tuấn Anh (93</w:t>
+      </w:r>
+      <w:proofErr w:type="gramStart"/>
+      <w:r>
+        <w:rPr>
+          <w:rFonts w:ascii="Times New Roman" w:hAnsi="Times New Roman" w:cs="Times New Roman"/>
+          <w:sz w:val="26"/>
+          <w:szCs w:val="26"/>
+        </w:rPr>
+        <w:t>) :</w:t>
+      </w:r>
+      <w:proofErr w:type="gramEnd"/>
+      <w:r>
+        <w:rPr>
+          <w:rFonts w:ascii="Times New Roman" w:hAnsi="Times New Roman" w:cs="Times New Roman"/>
+          <w:sz w:val="26"/>
+          <w:szCs w:val="26"/>
+        </w:rPr>
+        <w:t xml:space="preserve"> TUANHANH1993</w:t>
+      </w:r>
+    </w:p>
+    <w:p>
+      <w:pPr>
+        <w:rPr>
+          <w:rFonts w:ascii="Times New Roman" w:hAnsi="Times New Roman" w:cs="Times New Roman"/>
+          <w:sz w:val="26"/>
+          <w:szCs w:val="26"/>
+        </w:rPr>
+      </w:pPr>
+      <w:r>
+        <w:rPr>
+          <w:rFonts w:ascii="Times New Roman" w:hAnsi="Times New Roman" w:cs="Times New Roman"/>
+          <w:sz w:val="26"/>
+          <w:szCs w:val="26"/>
+        </w:rPr>
+        <w:t>Phạm Tuấn Anh (87</w:t>
+      </w:r>
+      <w:proofErr w:type="gramStart"/>
+      <w:r>
+        <w:rPr>
+          <w:rFonts w:ascii="Times New Roman" w:hAnsi="Times New Roman" w:cs="Times New Roman"/>
+          <w:sz w:val="26"/>
+          <w:szCs w:val="26"/>
+        </w:rPr>
+        <w:t>) :</w:t>
+      </w:r>
+      <w:proofErr w:type="gramEnd"/>
+      <w:r>
+        <w:rPr>
+          <w:rFonts w:ascii="Times New Roman" w:hAnsi="Times New Roman" w:cs="Times New Roman"/>
+          <w:sz w:val="26"/>
+          <w:szCs w:val="26"/>
+        </w:rPr>
+        <w:t xml:space="preserve"> TuanAnh2017</w:t>
+      </w:r>
+    </w:p>
+    <w:p>
+      <w:pPr>
+        <w:rPr>
+          <w:rFonts w:ascii="Times New Roman" w:hAnsi="Times New Roman" w:cs="Times New Roman"/>
+          <w:sz w:val="26"/>
+          <w:szCs w:val="26"/>
+        </w:rPr>
+      </w:pPr>
+      <w:r>
+        <w:rPr>
+          <w:rFonts w:ascii="Times New Roman" w:hAnsi="Times New Roman" w:cs="Times New Roman"/>
+          <w:sz w:val="26"/>
+          <w:szCs w:val="26"/>
+        </w:rPr>
+        <w:t xml:space="preserve">Hoàng Ngọc </w:t>
+      </w:r>
+      <w:proofErr w:type="gramStart"/>
+      <w:r>
+        <w:rPr>
+          <w:rFonts w:ascii="Times New Roman" w:hAnsi="Times New Roman" w:cs="Times New Roman"/>
+          <w:sz w:val="26"/>
+          <w:szCs w:val="26"/>
+        </w:rPr>
+        <w:t>Lâm :</w:t>
+      </w:r>
+      <w:proofErr w:type="gramEnd"/>
+      <w:r>
+        <w:rPr>
+          <w:rFonts w:ascii="Times New Roman" w:hAnsi="Times New Roman" w:cs="Times New Roman"/>
+          <w:sz w:val="26"/>
+          <w:szCs w:val="26"/>
+        </w:rPr>
+        <w:t xml:space="preserve"> HOANGNGOCLAM18081990</w:t>
+      </w:r>
+    </w:p>
+    <w:p>
+      <w:pPr>
+        <w:rPr>
+          <w:rFonts w:ascii="Times New Roman" w:hAnsi="Times New Roman" w:cs="Times New Roman"/>
+          <w:sz w:val="26"/>
+          <w:szCs w:val="26"/>
+        </w:rPr>
+      </w:pPr>
+      <w:r>
+        <w:rPr>
+          <w:rFonts w:ascii="Times New Roman" w:hAnsi="Times New Roman" w:cs="Times New Roman"/>
+          <w:sz w:val="26"/>
+          <w:szCs w:val="26"/>
+        </w:rPr>
+        <w:t xml:space="preserve">Vũ Trọng </w:t>
+      </w:r>
+      <w:proofErr w:type="gramStart"/>
+      <w:r>
+        <w:rPr>
+          <w:rFonts w:ascii="Times New Roman" w:hAnsi="Times New Roman" w:cs="Times New Roman"/>
+          <w:sz w:val="26"/>
+          <w:szCs w:val="26"/>
+        </w:rPr>
+        <w:t>Tài :</w:t>
+      </w:r>
+      <w:proofErr w:type="gramEnd"/>
+      <w:r>
+        <w:rPr>
+          <w:rFonts w:ascii="Times New Roman" w:hAnsi="Times New Roman" w:cs="Times New Roman"/>
+          <w:sz w:val="26"/>
+          <w:szCs w:val="26"/>
+        </w:rPr>
+        <w:t xml:space="preserve"> </w:t>
+      </w:r>
+      <w:r>
+        <w:rPr>
+          <w:rFonts w:ascii="Times New Roman" w:hAnsi="Times New Roman" w:cs="Times New Roman"/>
+          <w:sz w:val="26"/>
+          <w:szCs w:val="26"/>
+        </w:rPr>
+        <w:t>vutrongtai91</w:t>
+      </w:r>
+    </w:p>
+    <w:p>
+      <w:pPr>
+        <w:rPr>
+          <w:rFonts w:ascii="Times New Roman" w:hAnsi="Times New Roman" w:cs="Times New Roman"/>
+          <w:sz w:val="26"/>
+          <w:szCs w:val="26"/>
+        </w:rPr>
+      </w:pPr>
+      <w:r>
+        <w:rPr>
+          <w:rFonts w:ascii="Times New Roman" w:hAnsi="Times New Roman" w:cs="Times New Roman"/>
+          <w:sz w:val="26"/>
+          <w:szCs w:val="26"/>
+        </w:rPr>
+        <w:lastRenderedPageBreak/>
+        <w:t>Trong đó các thành viên mặc định có quyền xem và đẩy dữ liệu lên dự án. Ngô Trí Bằng là quản lý dự án.</w:t>
+      </w:r>
+    </w:p>
+    <w:p>
+      <w:pPr>
+        <w:rPr>
+          <w:rFonts w:ascii="Times New Roman" w:hAnsi="Times New Roman" w:cs="Times New Roman"/>
+          <w:sz w:val="26"/>
+          <w:szCs w:val="26"/>
+        </w:rPr>
+      </w:pPr>
+      <w:r>
+        <w:rPr>
+          <w:rFonts w:ascii="Times New Roman" w:hAnsi="Times New Roman" w:cs="Times New Roman"/>
+          <w:noProof/>
+          <w:sz w:val="26"/>
+          <w:szCs w:val="26"/>
+        </w:rPr>
+        <w:drawing>
+          <wp:inline distT="0" distB="0" distL="0" distR="0" wp14:anchorId="2F50EC5E" wp14:editId="0EEEE589">
+            <wp:extent cx="5943600" cy="3820795"/>
+            <wp:effectExtent l="0" t="0" r="0" b="8255"/>
+            <wp:docPr id="6" name="Picture 6"/>
+            <wp:cNvGraphicFramePr>
+              <a:graphicFrameLocks xmlns:a="http://schemas.openxmlformats.org/drawingml/2006/main" noChangeAspect="1"/>
+            </wp:cNvGraphicFramePr>
+            <a:graphic xmlns:a="http://schemas.openxmlformats.org/drawingml/2006/main">
+              <a:graphicData uri="http://schemas.openxmlformats.org/drawingml/2006/picture">
+                <pic:pic xmlns:pic="http://schemas.openxmlformats.org/drawingml/2006/picture">
+                  <pic:nvPicPr>
+                    <pic:cNvPr id="1" name=""/>
+                    <pic:cNvPicPr/>
+                  </pic:nvPicPr>
+                  <pic:blipFill>
+                    <a:blip r:embed="rId7"/>
+                    <a:stretch>
+                      <a:fillRect/>
+                    </a:stretch>
+                  </pic:blipFill>
+                  <pic:spPr>
+                    <a:xfrm>
+                      <a:off x="0" y="0"/>
                       <a:ext cx="5943600" cy="3820795"/>
                     </a:xfrm>
                     <a:prstGeom prst="rect">
@@ -361,46 +682,161 @@
         </w:drawing>
       </w:r>
     </w:p>
-    <w:p/>
-    <w:p>
-      <w:r>
+    <w:p>
+      <w:pPr>
+        <w:rPr>
+          <w:rFonts w:ascii="Times New Roman" w:hAnsi="Times New Roman" w:cs="Times New Roman"/>
+          <w:sz w:val="26"/>
+          <w:szCs w:val="26"/>
+        </w:rPr>
+      </w:pPr>
+    </w:p>
+    <w:p>
+      <w:pPr>
+        <w:rPr>
+          <w:rFonts w:ascii="Times New Roman" w:hAnsi="Times New Roman" w:cs="Times New Roman"/>
+          <w:sz w:val="26"/>
+          <w:szCs w:val="26"/>
+        </w:rPr>
+      </w:pPr>
+      <w:r>
+        <w:rPr>
+          <w:rFonts w:ascii="Times New Roman" w:hAnsi="Times New Roman" w:cs="Times New Roman"/>
+          <w:sz w:val="26"/>
+          <w:szCs w:val="26"/>
+        </w:rPr>
         <w:t xml:space="preserve">Địa chỉ </w:t>
       </w:r>
       <w:r>
+        <w:rPr>
+          <w:rFonts w:ascii="Times New Roman" w:hAnsi="Times New Roman" w:cs="Times New Roman"/>
+          <w:sz w:val="26"/>
+          <w:szCs w:val="26"/>
+        </w:rPr>
         <w:t>server</w:t>
       </w:r>
       <w:r>
+        <w:rPr>
+          <w:rFonts w:ascii="Times New Roman" w:hAnsi="Times New Roman" w:cs="Times New Roman"/>
+          <w:sz w:val="26"/>
+          <w:szCs w:val="26"/>
+        </w:rPr>
         <w:t xml:space="preserve">: </w:t>
       </w:r>
-      <w:hyperlink r:id="rId7" w:history="1">
+      <w:hyperlink r:id="rId8" w:history="1">
         <w:r>
           <w:rPr>
             <w:rStyle w:val="Hyperlink"/>
+            <w:rFonts w:ascii="Times New Roman" w:hAnsi="Times New Roman" w:cs="Times New Roman"/>
+            <w:sz w:val="26"/>
+            <w:szCs w:val="26"/>
           </w:rPr>
           <w:t>https://github.com/QuanLyKhachSan/Nhom10</w:t>
         </w:r>
       </w:hyperlink>
     </w:p>
     <w:p>
-      <w:r>
+      <w:pPr>
+        <w:rPr>
+          <w:rFonts w:ascii="Times New Roman" w:hAnsi="Times New Roman" w:cs="Times New Roman"/>
+          <w:b/>
+          <w:i/>
+          <w:sz w:val="26"/>
+          <w:szCs w:val="26"/>
+        </w:rPr>
+      </w:pPr>
+      <w:r>
+        <w:rPr>
+          <w:rFonts w:ascii="Times New Roman" w:hAnsi="Times New Roman" w:cs="Times New Roman"/>
+          <w:b/>
+          <w:i/>
+          <w:sz w:val="26"/>
+          <w:szCs w:val="26"/>
+        </w:rPr>
         <w:t xml:space="preserve">Tên </w:t>
       </w:r>
       <w:proofErr w:type="gramStart"/>
       <w:r>
+        <w:rPr>
+          <w:rFonts w:ascii="Times New Roman" w:hAnsi="Times New Roman" w:cs="Times New Roman"/>
+          <w:b/>
+          <w:i/>
+          <w:sz w:val="26"/>
+          <w:szCs w:val="26"/>
+        </w:rPr>
         <w:t>thư</w:t>
       </w:r>
       <w:proofErr w:type="gramEnd"/>
       <w:r>
+        <w:rPr>
+          <w:rFonts w:ascii="Times New Roman" w:hAnsi="Times New Roman" w:cs="Times New Roman"/>
+          <w:b/>
+          <w:i/>
+          <w:sz w:val="26"/>
+          <w:szCs w:val="26"/>
+        </w:rPr>
         <w:t xml:space="preserve"> </w:t>
       </w:r>
       <w:r>
+        <w:rPr>
+          <w:rFonts w:ascii="Times New Roman" w:hAnsi="Times New Roman" w:cs="Times New Roman"/>
+          <w:b/>
+          <w:i/>
+          <w:sz w:val="26"/>
+          <w:szCs w:val="26"/>
+        </w:rPr>
         <w:t>mục dự án</w:t>
       </w:r>
     </w:p>
     <w:p>
-      <w:r>
-        <w:rPr>
+      <w:pPr>
+        <w:rPr>
+          <w:rFonts w:ascii="Times New Roman" w:hAnsi="Times New Roman" w:cs="Times New Roman"/>
+          <w:sz w:val="26"/>
+          <w:szCs w:val="26"/>
+        </w:rPr>
+      </w:pPr>
+      <w:r>
+        <w:rPr>
+          <w:rFonts w:ascii="Times New Roman" w:hAnsi="Times New Roman" w:cs="Times New Roman"/>
+          <w:sz w:val="26"/>
+          <w:szCs w:val="26"/>
+        </w:rPr>
+        <w:t xml:space="preserve">Gồm 2 </w:t>
+      </w:r>
+      <w:proofErr w:type="gramStart"/>
+      <w:r>
+        <w:rPr>
+          <w:rFonts w:ascii="Times New Roman" w:hAnsi="Times New Roman" w:cs="Times New Roman"/>
+          <w:sz w:val="26"/>
+          <w:szCs w:val="26"/>
+        </w:rPr>
+        <w:t>thư</w:t>
+      </w:r>
+      <w:proofErr w:type="gramEnd"/>
+      <w:r>
+        <w:rPr>
+          <w:rFonts w:ascii="Times New Roman" w:hAnsi="Times New Roman" w:cs="Times New Roman"/>
+          <w:sz w:val="26"/>
+          <w:szCs w:val="26"/>
+        </w:rPr>
+        <w:t xml:space="preserve"> mục</w:t>
+      </w:r>
+    </w:p>
+    <w:p>
+      <w:pPr>
+        <w:rPr>
+          <w:rFonts w:ascii="Times New Roman" w:hAnsi="Times New Roman" w:cs="Times New Roman"/>
+          <w:sz w:val="26"/>
+          <w:szCs w:val="26"/>
+        </w:rPr>
+      </w:pPr>
+      <w:r>
+        <w:rPr>
+          <w:rFonts w:ascii="Times New Roman" w:hAnsi="Times New Roman" w:cs="Times New Roman"/>
           <w:noProof/>
+          <w:sz w:val="26"/>
+          <w:szCs w:val="26"/>
         </w:rPr>
         <w:lastRenderedPageBreak/>
         <w:drawing>
@@ -408,59 +844,6 @@
             <wp:extent cx="5943600" cy="3786505"/>
             <wp:effectExtent l="0" t="0" r="0" b="4445"/>
             <wp:docPr id="9" name="Picture 9"/>
-            <wp:cNvGraphicFramePr>
-              <a:graphicFrameLocks xmlns:a="http://schemas.openxmlformats.org/drawingml/2006/main" noChangeAspect="1"/>
-            </wp:cNvGraphicFramePr>
-            <a:graphic xmlns:a="http://schemas.openxmlformats.org/drawingml/2006/main">
-              <a:graphicData uri="http://schemas.openxmlformats.org/drawingml/2006/picture">
-                <pic:pic xmlns:pic="http://schemas.openxmlformats.org/drawingml/2006/picture">
-                  <pic:nvPicPr>
-                    <pic:cNvPr id="1" name=""/>
-                    <pic:cNvPicPr/>
-                  </pic:nvPicPr>
-                  <pic:blipFill>
-                    <a:blip r:embed="rId8"/>
-                    <a:stretch>
-                      <a:fillRect/>
-                    </a:stretch>
-                  </pic:blipFill>
-                  <pic:spPr>
-                    <a:xfrm>
-                      <a:off x="0" y="0"/>
-                      <a:ext cx="5943600" cy="3786505"/>
-                    </a:xfrm>
-                    <a:prstGeom prst="rect">
-                      <a:avLst/>
-                    </a:prstGeom>
-                  </pic:spPr>
-                </pic:pic>
-              </a:graphicData>
-            </a:graphic>
-          </wp:inline>
-        </w:drawing>
-      </w:r>
-    </w:p>
-    <w:p>
-      <w:r>
-        <w:t>Cấu trúc thư mục dự án</w:t>
-      </w:r>
-      <w:bookmarkStart w:id="0" w:name="_GoBack"/>
-      <w:bookmarkEnd w:id="0"/>
-      <w:r>
-        <w:t xml:space="preserve"> </w:t>
-      </w:r>
-    </w:p>
-    <w:p/>
-    <w:p>
-      <w:r>
-        <w:rPr>
-          <w:noProof/>
-        </w:rPr>
-        <w:drawing>
-          <wp:inline distT="0" distB="0" distL="0" distR="0" wp14:anchorId="2E8BE86A" wp14:editId="482FC5DF">
-            <wp:extent cx="5943600" cy="2913380"/>
-            <wp:effectExtent l="0" t="0" r="0" b="1270"/>
-            <wp:docPr id="11" name="Picture 11"/>
             <wp:cNvGraphicFramePr>
               <a:graphicFrameLocks xmlns:a="http://schemas.openxmlformats.org/drawingml/2006/main" noChangeAspect="1"/>
             </wp:cNvGraphicFramePr>
@@ -480,6 +863,177 @@
                   <pic:spPr>
                     <a:xfrm>
                       <a:off x="0" y="0"/>
+                      <a:ext cx="5943600" cy="3786505"/>
+                    </a:xfrm>
+                    <a:prstGeom prst="rect">
+                      <a:avLst/>
+                    </a:prstGeom>
+                  </pic:spPr>
+                </pic:pic>
+              </a:graphicData>
+            </a:graphic>
+          </wp:inline>
+        </w:drawing>
+      </w:r>
+    </w:p>
+    <w:p>
+      <w:pPr>
+        <w:rPr>
+          <w:rFonts w:ascii="Times New Roman" w:hAnsi="Times New Roman" w:cs="Times New Roman"/>
+          <w:sz w:val="26"/>
+          <w:szCs w:val="26"/>
+        </w:rPr>
+      </w:pPr>
+      <w:r>
+        <w:rPr>
+          <w:rFonts w:ascii="Times New Roman" w:hAnsi="Times New Roman" w:cs="Times New Roman"/>
+          <w:b/>
+          <w:sz w:val="26"/>
+          <w:szCs w:val="26"/>
+        </w:rPr>
+        <w:t>HotelBooking</w:t>
+      </w:r>
+      <w:r>
+        <w:rPr>
+          <w:rFonts w:ascii="Times New Roman" w:hAnsi="Times New Roman" w:cs="Times New Roman"/>
+          <w:sz w:val="26"/>
+          <w:szCs w:val="26"/>
+        </w:rPr>
+        <w:t xml:space="preserve"> là nơi lưu mã nguồn dự án</w:t>
+      </w:r>
+    </w:p>
+    <w:p>
+      <w:pPr>
+        <w:rPr>
+          <w:rFonts w:ascii="Times New Roman" w:hAnsi="Times New Roman" w:cs="Times New Roman"/>
+          <w:sz w:val="26"/>
+          <w:szCs w:val="26"/>
+          <w:lang w:val="fr-FR"/>
+        </w:rPr>
+      </w:pPr>
+      <w:r>
+        <w:rPr>
+          <w:rFonts w:ascii="Times New Roman" w:hAnsi="Times New Roman" w:cs="Times New Roman"/>
+          <w:b/>
+          <w:sz w:val="26"/>
+          <w:szCs w:val="26"/>
+          <w:lang w:val="fr-FR"/>
+        </w:rPr>
+        <w:t>Tai_Lieu</w:t>
+      </w:r>
+      <w:r>
+        <w:rPr>
+          <w:rFonts w:ascii="Times New Roman" w:hAnsi="Times New Roman" w:cs="Times New Roman"/>
+          <w:sz w:val="26"/>
+          <w:szCs w:val="26"/>
+          <w:lang w:val="fr-FR"/>
+        </w:rPr>
+        <w:t xml:space="preserve"> là nơi lưu báo cáo dự án</w:t>
+      </w:r>
+    </w:p>
+    <w:p>
+      <w:pPr>
+        <w:rPr>
+          <w:rFonts w:ascii="Times New Roman" w:hAnsi="Times New Roman" w:cs="Times New Roman"/>
+          <w:sz w:val="26"/>
+          <w:szCs w:val="26"/>
+          <w:lang w:val="fr-FR"/>
+        </w:rPr>
+      </w:pPr>
+    </w:p>
+    <w:p>
+      <w:pPr>
+        <w:rPr>
+          <w:rFonts w:ascii="Times New Roman" w:hAnsi="Times New Roman" w:cs="Times New Roman"/>
+          <w:b/>
+          <w:i/>
+          <w:sz w:val="26"/>
+          <w:szCs w:val="26"/>
+          <w:lang w:val="fr-FR"/>
+        </w:rPr>
+      </w:pPr>
+      <w:r>
+        <w:rPr>
+          <w:rFonts w:ascii="Times New Roman" w:hAnsi="Times New Roman" w:cs="Times New Roman"/>
+          <w:b/>
+          <w:i/>
+          <w:sz w:val="26"/>
+          <w:szCs w:val="26"/>
+          <w:lang w:val="fr-FR"/>
+        </w:rPr>
+        <w:t>Cấu trúc thư mục dự án</w:t>
+      </w:r>
+      <w:r>
+        <w:rPr>
+          <w:rFonts w:ascii="Times New Roman" w:hAnsi="Times New Roman" w:cs="Times New Roman"/>
+          <w:b/>
+          <w:i/>
+          <w:sz w:val="26"/>
+          <w:szCs w:val="26"/>
+          <w:lang w:val="fr-FR"/>
+        </w:rPr>
+        <w:t xml:space="preserve"> </w:t>
+      </w:r>
+    </w:p>
+    <w:p>
+      <w:pPr>
+        <w:rPr>
+          <w:rFonts w:ascii="Times New Roman" w:hAnsi="Times New Roman" w:cs="Times New Roman"/>
+          <w:sz w:val="26"/>
+          <w:szCs w:val="26"/>
+          <w:lang w:val="fr-FR"/>
+        </w:rPr>
+      </w:pPr>
+      <w:r>
+        <w:rPr>
+          <w:rFonts w:ascii="Times New Roman" w:hAnsi="Times New Roman" w:cs="Times New Roman"/>
+          <w:sz w:val="26"/>
+          <w:szCs w:val="26"/>
+          <w:lang w:val="fr-FR"/>
+        </w:rPr>
+        <w:t>HotelBooking</w:t>
+      </w:r>
+    </w:p>
+    <w:p>
+      <w:pPr>
+        <w:rPr>
+          <w:rFonts w:ascii="Times New Roman" w:hAnsi="Times New Roman" w:cs="Times New Roman"/>
+          <w:sz w:val="26"/>
+          <w:szCs w:val="26"/>
+        </w:rPr>
+      </w:pPr>
+      <w:r>
+        <w:rPr>
+          <w:rFonts w:ascii="Times New Roman" w:hAnsi="Times New Roman" w:cs="Times New Roman"/>
+          <w:noProof/>
+          <w:sz w:val="26"/>
+          <w:szCs w:val="26"/>
+        </w:rPr>
+        <w:lastRenderedPageBreak/>
+        <w:drawing>
+          <wp:inline distT="0" distB="0" distL="0" distR="0" wp14:anchorId="2E8BE86A" wp14:editId="482FC5DF">
+            <wp:extent cx="5943600" cy="2913380"/>
+            <wp:effectExtent l="0" t="0" r="0" b="1270"/>
+            <wp:docPr id="11" name="Picture 11"/>
+            <wp:cNvGraphicFramePr>
+              <a:graphicFrameLocks xmlns:a="http://schemas.openxmlformats.org/drawingml/2006/main" noChangeAspect="1"/>
+            </wp:cNvGraphicFramePr>
+            <a:graphic xmlns:a="http://schemas.openxmlformats.org/drawingml/2006/main">
+              <a:graphicData uri="http://schemas.openxmlformats.org/drawingml/2006/picture">
+                <pic:pic xmlns:pic="http://schemas.openxmlformats.org/drawingml/2006/picture">
+                  <pic:nvPicPr>
+                    <pic:cNvPr id="1" name=""/>
+                    <pic:cNvPicPr/>
+                  </pic:nvPicPr>
+                  <pic:blipFill>
+                    <a:blip r:embed="rId10"/>
+                    <a:stretch>
+                      <a:fillRect/>
+                    </a:stretch>
+                  </pic:blipFill>
+                  <pic:spPr>
+                    <a:xfrm>
+                      <a:off x="0" y="0"/>
                       <a:ext cx="5943600" cy="2913380"/>
                     </a:xfrm>
                     <a:prstGeom prst="rect">
@@ -494,44 +1048,694 @@
       </w:r>
     </w:p>
     <w:p>
-      <w:r>
-        <w:t xml:space="preserve">Các tài khoản có quyền với </w:t>
+      <w:pPr>
+        <w:rPr>
+          <w:rFonts w:ascii="Times New Roman" w:hAnsi="Times New Roman" w:cs="Times New Roman"/>
+          <w:sz w:val="26"/>
+          <w:szCs w:val="26"/>
+        </w:rPr>
+      </w:pPr>
+      <w:r>
+        <w:rPr>
+          <w:rFonts w:ascii="Times New Roman" w:hAnsi="Times New Roman" w:cs="Times New Roman"/>
+          <w:sz w:val="26"/>
+          <w:szCs w:val="26"/>
+        </w:rPr>
+        <w:t>Tai_Lieu</w:t>
+      </w:r>
+    </w:p>
+    <w:p>
+      <w:pPr>
+        <w:rPr>
+          <w:rFonts w:ascii="Times New Roman" w:hAnsi="Times New Roman" w:cs="Times New Roman"/>
+          <w:sz w:val="26"/>
+          <w:szCs w:val="26"/>
+        </w:rPr>
+      </w:pPr>
+      <w:r>
+        <w:rPr>
+          <w:rFonts w:ascii="Times New Roman" w:hAnsi="Times New Roman" w:cs="Times New Roman"/>
+          <w:noProof/>
+          <w:sz w:val="26"/>
+          <w:szCs w:val="26"/>
+        </w:rPr>
+        <w:drawing>
+          <wp:inline distT="0" distB="0" distL="0" distR="0" wp14:anchorId="49D276FD" wp14:editId="2A2BAFB0">
+            <wp:extent cx="5943600" cy="3862705"/>
+            <wp:effectExtent l="0" t="0" r="0" b="4445"/>
+            <wp:docPr id="12" name="Picture 12"/>
+            <wp:cNvGraphicFramePr>
+              <a:graphicFrameLocks xmlns:a="http://schemas.openxmlformats.org/drawingml/2006/main" noChangeAspect="1"/>
+            </wp:cNvGraphicFramePr>
+            <a:graphic xmlns:a="http://schemas.openxmlformats.org/drawingml/2006/main">
+              <a:graphicData uri="http://schemas.openxmlformats.org/drawingml/2006/picture">
+                <pic:pic xmlns:pic="http://schemas.openxmlformats.org/drawingml/2006/picture">
+                  <pic:nvPicPr>
+                    <pic:cNvPr id="1" name=""/>
+                    <pic:cNvPicPr/>
+                  </pic:nvPicPr>
+                  <pic:blipFill>
+                    <a:blip r:embed="rId11"/>
+                    <a:stretch>
+                      <a:fillRect/>
+                    </a:stretch>
+                  </pic:blipFill>
+                  <pic:spPr>
+                    <a:xfrm>
+                      <a:off x="0" y="0"/>
+                      <a:ext cx="5943600" cy="3862705"/>
+                    </a:xfrm>
+                    <a:prstGeom prst="rect">
+                      <a:avLst/>
+                    </a:prstGeom>
+                  </pic:spPr>
+                </pic:pic>
+              </a:graphicData>
+            </a:graphic>
+          </wp:inline>
+        </w:drawing>
+      </w:r>
+    </w:p>
+    <w:p>
+      <w:pPr>
+        <w:rPr>
+          <w:rFonts w:ascii="Times New Roman" w:hAnsi="Times New Roman" w:cs="Times New Roman"/>
+          <w:b/>
+          <w:i/>
+          <w:sz w:val="26"/>
+          <w:szCs w:val="26"/>
+        </w:rPr>
+      </w:pPr>
+      <w:r>
+        <w:rPr>
+          <w:rFonts w:ascii="Times New Roman" w:hAnsi="Times New Roman" w:cs="Times New Roman"/>
+          <w:b/>
+          <w:i/>
+          <w:sz w:val="26"/>
+          <w:szCs w:val="26"/>
+        </w:rPr>
+        <w:t xml:space="preserve">Các tài khoản có quyền </w:t>
+      </w:r>
+    </w:p>
+    <w:p>
+      <w:pPr>
+        <w:rPr>
+          <w:rFonts w:ascii="Times New Roman" w:hAnsi="Times New Roman" w:cs="Times New Roman"/>
+          <w:sz w:val="26"/>
+          <w:szCs w:val="26"/>
+        </w:rPr>
+      </w:pPr>
+      <w:r>
+        <w:rPr>
+          <w:rFonts w:ascii="Times New Roman" w:hAnsi="Times New Roman" w:cs="Times New Roman"/>
+          <w:sz w:val="26"/>
+          <w:szCs w:val="26"/>
+        </w:rPr>
+        <w:t xml:space="preserve">Mọi thành viên trong dự </w:t>
       </w:r>
       <w:proofErr w:type="gramStart"/>
       <w:r>
+        <w:rPr>
+          <w:rFonts w:ascii="Times New Roman" w:hAnsi="Times New Roman" w:cs="Times New Roman"/>
+          <w:sz w:val="26"/>
+          <w:szCs w:val="26"/>
+        </w:rPr>
+        <w:t>án</w:t>
+      </w:r>
+      <w:proofErr w:type="gramEnd"/>
+      <w:r>
+        <w:rPr>
+          <w:rFonts w:ascii="Times New Roman" w:hAnsi="Times New Roman" w:cs="Times New Roman"/>
+          <w:sz w:val="26"/>
+          <w:szCs w:val="26"/>
+        </w:rPr>
+        <w:t xml:space="preserve"> đều có quyền đọc và đẩy dữ liệu lên kho dữ liệu</w:t>
+      </w:r>
+    </w:p>
+    <w:p>
+      <w:pPr>
+        <w:pStyle w:val="ListParagraph"/>
+        <w:numPr>
+          <w:ilvl w:val="0"/>
+          <w:numId w:val="1"/>
+        </w:numPr>
+        <w:rPr>
+          <w:rFonts w:ascii="Times New Roman" w:hAnsi="Times New Roman" w:cs="Times New Roman"/>
+          <w:sz w:val="26"/>
+          <w:szCs w:val="26"/>
+        </w:rPr>
+      </w:pPr>
+      <w:r>
+        <w:rPr>
+          <w:rFonts w:ascii="Times New Roman" w:hAnsi="Times New Roman" w:cs="Times New Roman"/>
+          <w:sz w:val="26"/>
+          <w:szCs w:val="26"/>
+        </w:rPr>
+        <w:t>Ngô Trí Bằng: Báo cáo phần mềm quản lý nhóm</w:t>
+      </w:r>
+    </w:p>
+    <w:p>
+      <w:pPr>
+        <w:pStyle w:val="ListParagraph"/>
+        <w:numPr>
+          <w:ilvl w:val="0"/>
+          <w:numId w:val="1"/>
+        </w:numPr>
+        <w:rPr>
+          <w:rFonts w:ascii="Times New Roman" w:hAnsi="Times New Roman" w:cs="Times New Roman"/>
+          <w:sz w:val="26"/>
+          <w:szCs w:val="26"/>
+        </w:rPr>
+      </w:pPr>
+      <w:r>
+        <w:rPr>
+          <w:rFonts w:ascii="Times New Roman" w:hAnsi="Times New Roman" w:cs="Times New Roman"/>
+          <w:sz w:val="26"/>
+          <w:szCs w:val="26"/>
+        </w:rPr>
+        <w:lastRenderedPageBreak/>
+        <w:t>Phạm Tuấn Anh (93): Kế hoạch thực hiện dự án</w:t>
+      </w:r>
+    </w:p>
+    <w:p>
+      <w:pPr>
+        <w:pStyle w:val="ListParagraph"/>
+        <w:numPr>
+          <w:ilvl w:val="0"/>
+          <w:numId w:val="1"/>
+        </w:numPr>
+        <w:rPr>
+          <w:rFonts w:ascii="Times New Roman" w:hAnsi="Times New Roman" w:cs="Times New Roman"/>
+          <w:sz w:val="26"/>
+          <w:szCs w:val="26"/>
+        </w:rPr>
+      </w:pPr>
+      <w:r>
+        <w:rPr>
+          <w:rFonts w:ascii="Times New Roman" w:hAnsi="Times New Roman" w:cs="Times New Roman"/>
+          <w:sz w:val="26"/>
+          <w:szCs w:val="26"/>
+        </w:rPr>
+        <w:t>Phạm Tuấn Anh (87): Tài liệu đặc tả yêu cầu</w:t>
+      </w:r>
+    </w:p>
+    <w:p>
+      <w:pPr>
+        <w:pStyle w:val="ListParagraph"/>
+        <w:numPr>
+          <w:ilvl w:val="0"/>
+          <w:numId w:val="1"/>
+        </w:numPr>
+        <w:rPr>
+          <w:rFonts w:ascii="Times New Roman" w:hAnsi="Times New Roman" w:cs="Times New Roman"/>
+          <w:sz w:val="26"/>
+          <w:szCs w:val="26"/>
+        </w:rPr>
+      </w:pPr>
+      <w:r>
+        <w:rPr>
+          <w:rFonts w:ascii="Times New Roman" w:hAnsi="Times New Roman" w:cs="Times New Roman"/>
+          <w:sz w:val="26"/>
+          <w:szCs w:val="26"/>
+        </w:rPr>
+        <w:t>Vũ Trọng Tài: Tài liệu testcase</w:t>
+      </w:r>
+    </w:p>
+    <w:p>
+      <w:pPr>
+        <w:pStyle w:val="ListParagraph"/>
+        <w:numPr>
+          <w:ilvl w:val="0"/>
+          <w:numId w:val="1"/>
+        </w:numPr>
+        <w:rPr>
+          <w:rFonts w:ascii="Times New Roman" w:hAnsi="Times New Roman" w:cs="Times New Roman"/>
+          <w:sz w:val="26"/>
+          <w:szCs w:val="26"/>
+        </w:rPr>
+      </w:pPr>
+      <w:r>
+        <w:rPr>
+          <w:rFonts w:ascii="Times New Roman" w:hAnsi="Times New Roman" w:cs="Times New Roman"/>
+          <w:sz w:val="26"/>
+          <w:szCs w:val="26"/>
+        </w:rPr>
+        <w:t>Hoàng Ngọc Lâm: Tài liệu thiết kế phần mềm</w:t>
+      </w:r>
+    </w:p>
+    <w:p>
+      <w:pPr>
+        <w:rPr>
+          <w:rFonts w:ascii="Times New Roman" w:hAnsi="Times New Roman" w:cs="Times New Roman"/>
+          <w:b/>
+          <w:i/>
+          <w:sz w:val="26"/>
+          <w:szCs w:val="26"/>
+        </w:rPr>
+      </w:pPr>
+      <w:r>
+        <w:rPr>
+          <w:rFonts w:ascii="Times New Roman" w:hAnsi="Times New Roman" w:cs="Times New Roman"/>
+          <w:b/>
+          <w:i/>
+          <w:sz w:val="26"/>
+          <w:szCs w:val="26"/>
+        </w:rPr>
+        <w:t>Sử dụng phần mề</w:t>
+      </w:r>
+      <w:r>
+        <w:rPr>
+          <w:rFonts w:ascii="Times New Roman" w:hAnsi="Times New Roman" w:cs="Times New Roman"/>
+          <w:b/>
+          <w:i/>
+          <w:sz w:val="26"/>
+          <w:szCs w:val="26"/>
+        </w:rPr>
+        <w:t>m client</w:t>
+      </w:r>
+    </w:p>
+    <w:p>
+      <w:pPr>
+        <w:rPr>
+          <w:rFonts w:ascii="Times New Roman" w:hAnsi="Times New Roman" w:cs="Times New Roman"/>
+          <w:sz w:val="26"/>
+          <w:szCs w:val="26"/>
+        </w:rPr>
+      </w:pPr>
+      <w:r>
+        <w:rPr>
+          <w:rFonts w:ascii="Times New Roman" w:hAnsi="Times New Roman" w:cs="Times New Roman"/>
+          <w:sz w:val="26"/>
+          <w:szCs w:val="26"/>
+        </w:rPr>
+        <w:t xml:space="preserve">Để lấy tài liệu từ </w:t>
+      </w:r>
+      <w:proofErr w:type="gramStart"/>
+      <w:r>
+        <w:rPr>
+          <w:rFonts w:ascii="Times New Roman" w:hAnsi="Times New Roman" w:cs="Times New Roman"/>
+          <w:sz w:val="26"/>
+          <w:szCs w:val="26"/>
+        </w:rPr>
         <w:t>thư</w:t>
       </w:r>
       <w:proofErr w:type="gramEnd"/>
       <w:r>
-        <w:t xml:space="preserve"> mục con như thế nào</w:t>
-      </w:r>
-      <w:r>
-        <w:t xml:space="preserve"> </w:t>
-      </w:r>
-      <w:r>
-        <w:t>ai đã đưa những tài liệu gì lên server</w:t>
-      </w:r>
-    </w:p>
-    <w:p>
-      <w:r>
-        <w:t xml:space="preserve">Tìm hiểu cách lấy tài liệu từ </w:t>
+        <w:rPr>
+          <w:rFonts w:ascii="Times New Roman" w:hAnsi="Times New Roman" w:cs="Times New Roman"/>
+          <w:sz w:val="26"/>
+          <w:szCs w:val="26"/>
+        </w:rPr>
+        <w:t xml:space="preserve"> mục dự án trên máy chỉ về máy các thành viên nhóm:</w:t>
+      </w:r>
+    </w:p>
+    <w:p>
+      <w:pPr>
+        <w:rPr>
+          <w:rFonts w:ascii="Times New Roman" w:hAnsi="Times New Roman" w:cs="Times New Roman"/>
+          <w:sz w:val="26"/>
+          <w:szCs w:val="26"/>
+        </w:rPr>
+      </w:pPr>
+      <w:r>
+        <w:rPr>
+          <w:rFonts w:ascii="Times New Roman" w:hAnsi="Times New Roman" w:cs="Times New Roman"/>
+          <w:sz w:val="26"/>
+          <w:szCs w:val="26"/>
+        </w:rPr>
+        <w:t>Nhóm em sử dụng GitHub Desktop</w:t>
+      </w:r>
+    </w:p>
+    <w:p>
+      <w:pPr>
+        <w:rPr>
+          <w:rFonts w:ascii="Times New Roman" w:hAnsi="Times New Roman" w:cs="Times New Roman"/>
+          <w:sz w:val="26"/>
+          <w:szCs w:val="26"/>
+        </w:rPr>
+      </w:pPr>
+      <w:r>
+        <w:rPr>
+          <w:rFonts w:ascii="Times New Roman" w:hAnsi="Times New Roman" w:cs="Times New Roman"/>
+          <w:sz w:val="26"/>
+          <w:szCs w:val="26"/>
+        </w:rPr>
+        <w:t>Để lấy dữ liệu trên kho lưu trữ về ta vào dấu “+” chuyển sang thẻ Clone</w:t>
+      </w:r>
+    </w:p>
+    <w:p>
+      <w:pPr>
+        <w:jc w:val="center"/>
+        <w:rPr>
+          <w:rFonts w:ascii="Times New Roman" w:hAnsi="Times New Roman" w:cs="Times New Roman"/>
+          <w:sz w:val="26"/>
+          <w:szCs w:val="26"/>
+        </w:rPr>
+      </w:pPr>
+      <w:r>
+        <w:rPr>
+          <w:rFonts w:ascii="Times New Roman" w:hAnsi="Times New Roman" w:cs="Times New Roman"/>
+          <w:noProof/>
+          <w:sz w:val="26"/>
+          <w:szCs w:val="26"/>
+        </w:rPr>
+        <w:drawing>
+          <wp:inline distT="0" distB="0" distL="0" distR="0" wp14:anchorId="04E41716" wp14:editId="5E18BFBE">
+            <wp:extent cx="5943600" cy="3265805"/>
+            <wp:effectExtent l="0" t="0" r="0" b="0"/>
+            <wp:docPr id="13" name="Picture 13"/>
+            <wp:cNvGraphicFramePr>
+              <a:graphicFrameLocks xmlns:a="http://schemas.openxmlformats.org/drawingml/2006/main" noChangeAspect="1"/>
+            </wp:cNvGraphicFramePr>
+            <a:graphic xmlns:a="http://schemas.openxmlformats.org/drawingml/2006/main">
+              <a:graphicData uri="http://schemas.openxmlformats.org/drawingml/2006/picture">
+                <pic:pic xmlns:pic="http://schemas.openxmlformats.org/drawingml/2006/picture">
+                  <pic:nvPicPr>
+                    <pic:cNvPr id="1" name=""/>
+                    <pic:cNvPicPr/>
+                  </pic:nvPicPr>
+                  <pic:blipFill>
+                    <a:blip r:embed="rId12"/>
+                    <a:stretch>
+                      <a:fillRect/>
+                    </a:stretch>
+                  </pic:blipFill>
+                  <pic:spPr>
+                    <a:xfrm>
+                      <a:off x="0" y="0"/>
+                      <a:ext cx="5943600" cy="3265805"/>
+                    </a:xfrm>
+                    <a:prstGeom prst="rect">
+                      <a:avLst/>
+                    </a:prstGeom>
+                  </pic:spPr>
+                </pic:pic>
+              </a:graphicData>
+            </a:graphic>
+          </wp:inline>
+        </w:drawing>
+      </w:r>
+    </w:p>
+    <w:p>
+      <w:pPr>
+        <w:rPr>
+          <w:rFonts w:ascii="Times New Roman" w:hAnsi="Times New Roman" w:cs="Times New Roman"/>
+          <w:sz w:val="26"/>
+          <w:szCs w:val="26"/>
+        </w:rPr>
+      </w:pPr>
+      <w:r>
+        <w:rPr>
+          <w:rFonts w:ascii="Times New Roman" w:hAnsi="Times New Roman" w:cs="Times New Roman"/>
+          <w:sz w:val="26"/>
+          <w:szCs w:val="26"/>
+        </w:rPr>
+        <w:t>C</w:t>
+      </w:r>
+      <w:r>
+        <w:rPr>
+          <w:rFonts w:ascii="Times New Roman" w:hAnsi="Times New Roman" w:cs="Times New Roman"/>
+          <w:sz w:val="26"/>
+          <w:szCs w:val="26"/>
+        </w:rPr>
+        <w:t>họn tên tài khoản -&gt; Chọn kho lưu trữ cần lấy về</w:t>
+      </w:r>
+    </w:p>
+    <w:p>
+      <w:pPr>
+        <w:jc w:val="center"/>
+        <w:rPr>
+          <w:rFonts w:ascii="Times New Roman" w:hAnsi="Times New Roman" w:cs="Times New Roman"/>
+          <w:sz w:val="26"/>
+          <w:szCs w:val="26"/>
+        </w:rPr>
+      </w:pPr>
+      <w:r>
+        <w:rPr>
+          <w:rFonts w:ascii="Times New Roman" w:hAnsi="Times New Roman" w:cs="Times New Roman"/>
+          <w:noProof/>
+          <w:sz w:val="26"/>
+          <w:szCs w:val="26"/>
+        </w:rPr>
+        <w:lastRenderedPageBreak/>
+        <w:drawing>
+          <wp:inline distT="0" distB="0" distL="0" distR="0" wp14:anchorId="1C12F130" wp14:editId="768FFE55">
+            <wp:extent cx="5943600" cy="3265805"/>
+            <wp:effectExtent l="0" t="0" r="0" b="0"/>
+            <wp:docPr id="14" name="Picture 14"/>
+            <wp:cNvGraphicFramePr>
+              <a:graphicFrameLocks xmlns:a="http://schemas.openxmlformats.org/drawingml/2006/main" noChangeAspect="1"/>
+            </wp:cNvGraphicFramePr>
+            <a:graphic xmlns:a="http://schemas.openxmlformats.org/drawingml/2006/main">
+              <a:graphicData uri="http://schemas.openxmlformats.org/drawingml/2006/picture">
+                <pic:pic xmlns:pic="http://schemas.openxmlformats.org/drawingml/2006/picture">
+                  <pic:nvPicPr>
+                    <pic:cNvPr id="1" name=""/>
+                    <pic:cNvPicPr/>
+                  </pic:nvPicPr>
+                  <pic:blipFill>
+                    <a:blip r:embed="rId13"/>
+                    <a:stretch>
+                      <a:fillRect/>
+                    </a:stretch>
+                  </pic:blipFill>
+                  <pic:spPr>
+                    <a:xfrm>
+                      <a:off x="0" y="0"/>
+                      <a:ext cx="5943600" cy="3265805"/>
+                    </a:xfrm>
+                    <a:prstGeom prst="rect">
+                      <a:avLst/>
+                    </a:prstGeom>
+                  </pic:spPr>
+                </pic:pic>
+              </a:graphicData>
+            </a:graphic>
+          </wp:inline>
+        </w:drawing>
+      </w:r>
+    </w:p>
+    <w:p>
+      <w:pPr>
+        <w:rPr>
+          <w:rFonts w:ascii="Times New Roman" w:hAnsi="Times New Roman" w:cs="Times New Roman"/>
+          <w:sz w:val="26"/>
+          <w:szCs w:val="26"/>
+        </w:rPr>
+      </w:pPr>
+      <w:r>
+        <w:rPr>
+          <w:rFonts w:ascii="Times New Roman" w:hAnsi="Times New Roman" w:cs="Times New Roman"/>
+          <w:sz w:val="26"/>
+          <w:szCs w:val="26"/>
+        </w:rPr>
+        <w:t>Sau đó nhấn Clone</w:t>
+      </w:r>
+    </w:p>
+    <w:p>
+      <w:pPr>
+        <w:rPr>
+          <w:rFonts w:ascii="Times New Roman" w:hAnsi="Times New Roman" w:cs="Times New Roman"/>
+          <w:sz w:val="26"/>
+          <w:szCs w:val="26"/>
+        </w:rPr>
+      </w:pPr>
+      <w:r>
+        <w:rPr>
+          <w:rFonts w:ascii="Times New Roman" w:hAnsi="Times New Roman" w:cs="Times New Roman"/>
+          <w:sz w:val="26"/>
+          <w:szCs w:val="26"/>
+        </w:rPr>
+        <w:t xml:space="preserve">Hiện hộp thoại chọn nơi lưu dự </w:t>
       </w:r>
       <w:proofErr w:type="gramStart"/>
       <w:r>
+        <w:rPr>
+          <w:rFonts w:ascii="Times New Roman" w:hAnsi="Times New Roman" w:cs="Times New Roman"/>
+          <w:sz w:val="26"/>
+          <w:szCs w:val="26"/>
+        </w:rPr>
+        <w:t>án</w:t>
+      </w:r>
+      <w:proofErr w:type="gramEnd"/>
+      <w:r>
+        <w:rPr>
+          <w:rFonts w:ascii="Times New Roman" w:hAnsi="Times New Roman" w:cs="Times New Roman"/>
+          <w:sz w:val="26"/>
+          <w:szCs w:val="26"/>
+        </w:rPr>
+        <w:t xml:space="preserve"> về máy</w:t>
+      </w:r>
+    </w:p>
+    <w:p>
+      <w:pPr>
+        <w:jc w:val="center"/>
+        <w:rPr>
+          <w:rFonts w:ascii="Times New Roman" w:hAnsi="Times New Roman" w:cs="Times New Roman"/>
+          <w:sz w:val="26"/>
+          <w:szCs w:val="26"/>
+        </w:rPr>
+      </w:pPr>
+      <w:r>
+        <w:rPr>
+          <w:rFonts w:ascii="Times New Roman" w:hAnsi="Times New Roman" w:cs="Times New Roman"/>
+          <w:noProof/>
+          <w:sz w:val="26"/>
+          <w:szCs w:val="26"/>
+        </w:rPr>
+        <w:drawing>
+          <wp:inline distT="0" distB="0" distL="0" distR="0" wp14:anchorId="6E5CDBD2" wp14:editId="69606067">
+            <wp:extent cx="3047619" cy="3047619"/>
+            <wp:effectExtent l="0" t="0" r="635" b="635"/>
+            <wp:docPr id="15" name="Picture 15"/>
+            <wp:cNvGraphicFramePr>
+              <a:graphicFrameLocks xmlns:a="http://schemas.openxmlformats.org/drawingml/2006/main" noChangeAspect="1"/>
+            </wp:cNvGraphicFramePr>
+            <a:graphic xmlns:a="http://schemas.openxmlformats.org/drawingml/2006/main">
+              <a:graphicData uri="http://schemas.openxmlformats.org/drawingml/2006/picture">
+                <pic:pic xmlns:pic="http://schemas.openxmlformats.org/drawingml/2006/picture">
+                  <pic:nvPicPr>
+                    <pic:cNvPr id="1" name=""/>
+                    <pic:cNvPicPr/>
+                  </pic:nvPicPr>
+                  <pic:blipFill>
+                    <a:blip r:embed="rId14"/>
+                    <a:stretch>
+                      <a:fillRect/>
+                    </a:stretch>
+                  </pic:blipFill>
+                  <pic:spPr>
+                    <a:xfrm>
+                      <a:off x="0" y="0"/>
+                      <a:ext cx="3047619" cy="3047619"/>
+                    </a:xfrm>
+                    <a:prstGeom prst="rect">
+                      <a:avLst/>
+                    </a:prstGeom>
+                  </pic:spPr>
+                </pic:pic>
+              </a:graphicData>
+            </a:graphic>
+          </wp:inline>
+        </w:drawing>
+      </w:r>
+    </w:p>
+    <w:p>
+      <w:pPr>
+        <w:rPr>
+          <w:rFonts w:ascii="Times New Roman" w:hAnsi="Times New Roman" w:cs="Times New Roman"/>
+          <w:sz w:val="26"/>
+          <w:szCs w:val="26"/>
+        </w:rPr>
+      </w:pPr>
+      <w:r>
+        <w:rPr>
+          <w:rFonts w:ascii="Times New Roman" w:hAnsi="Times New Roman" w:cs="Times New Roman"/>
+          <w:sz w:val="26"/>
+          <w:szCs w:val="26"/>
+        </w:rPr>
+        <w:t xml:space="preserve">Sau khi đã chọn </w:t>
+      </w:r>
+      <w:proofErr w:type="gramStart"/>
+      <w:r>
+        <w:rPr>
+          <w:rFonts w:ascii="Times New Roman" w:hAnsi="Times New Roman" w:cs="Times New Roman"/>
+          <w:sz w:val="26"/>
+          <w:szCs w:val="26"/>
+        </w:rPr>
         <w:t>thư</w:t>
       </w:r>
       <w:proofErr w:type="gramEnd"/>
       <w:r>
-        <w:t xml:space="preserve"> mục dự án trên máy chủ về máy các thành viên nhóm: Sử dụng phần mềm client hay plugin nào để lấy tài liệu trên máy chủ về. </w:t>
-      </w:r>
-    </w:p>
-    <w:p>
-      <w:r>
+        <w:rPr>
+          <w:rFonts w:ascii="Times New Roman" w:hAnsi="Times New Roman" w:cs="Times New Roman"/>
+          <w:sz w:val="26"/>
+          <w:szCs w:val="26"/>
+        </w:rPr>
+        <w:t xml:space="preserve"> mục lưu trữ phần mềm sẽ tự động clone dự án về và hiển thị như hình</w:t>
+      </w:r>
+    </w:p>
+    <w:p>
+      <w:pPr>
+        <w:rPr>
+          <w:rFonts w:ascii="Times New Roman" w:hAnsi="Times New Roman" w:cs="Times New Roman"/>
+          <w:sz w:val="26"/>
+          <w:szCs w:val="26"/>
+        </w:rPr>
+      </w:pPr>
+      <w:r>
+        <w:rPr>
+          <w:rFonts w:ascii="Times New Roman" w:hAnsi="Times New Roman" w:cs="Times New Roman"/>
+          <w:noProof/>
+          <w:sz w:val="26"/>
+          <w:szCs w:val="26"/>
+        </w:rPr>
         <w:lastRenderedPageBreak/>
+        <w:drawing>
+          <wp:inline distT="0" distB="0" distL="0" distR="0" wp14:anchorId="5314B303" wp14:editId="799376A3">
+            <wp:extent cx="5943600" cy="3265805"/>
+            <wp:effectExtent l="0" t="0" r="0" b="0"/>
+            <wp:docPr id="16" name="Picture 16"/>
+            <wp:cNvGraphicFramePr>
+              <a:graphicFrameLocks xmlns:a="http://schemas.openxmlformats.org/drawingml/2006/main" noChangeAspect="1"/>
+            </wp:cNvGraphicFramePr>
+            <a:graphic xmlns:a="http://schemas.openxmlformats.org/drawingml/2006/main">
+              <a:graphicData uri="http://schemas.openxmlformats.org/drawingml/2006/picture">
+                <pic:pic xmlns:pic="http://schemas.openxmlformats.org/drawingml/2006/picture">
+                  <pic:nvPicPr>
+                    <pic:cNvPr id="1" name=""/>
+                    <pic:cNvPicPr/>
+                  </pic:nvPicPr>
+                  <pic:blipFill>
+                    <a:blip r:embed="rId15"/>
+                    <a:stretch>
+                      <a:fillRect/>
+                    </a:stretch>
+                  </pic:blipFill>
+                  <pic:spPr>
+                    <a:xfrm>
+                      <a:off x="0" y="0"/>
+                      <a:ext cx="5943600" cy="3265805"/>
+                    </a:xfrm>
+                    <a:prstGeom prst="rect">
+                      <a:avLst/>
+                    </a:prstGeom>
+                  </pic:spPr>
+                </pic:pic>
+              </a:graphicData>
+            </a:graphic>
+          </wp:inline>
+        </w:drawing>
+      </w:r>
+    </w:p>
+    <w:p>
+      <w:pPr>
+        <w:rPr>
+          <w:rFonts w:ascii="Times New Roman" w:hAnsi="Times New Roman" w:cs="Times New Roman"/>
+          <w:sz w:val="26"/>
+          <w:szCs w:val="26"/>
+        </w:rPr>
+      </w:pPr>
+      <w:r>
+        <w:rPr>
+          <w:rFonts w:ascii="Times New Roman" w:hAnsi="Times New Roman" w:cs="Times New Roman"/>
+          <w:sz w:val="26"/>
+          <w:szCs w:val="26"/>
+        </w:rPr>
         <w:t>Xem xét, thử nghiệm tình huống nhiều thành viên cùng thay đổi một chỗ trong một file của dự án và upload đồng thời lên server.</w:t>
       </w:r>
-    </w:p>
-    <w:p/>
+      <w:bookmarkStart w:id="0" w:name="_GoBack"/>
+      <w:bookmarkEnd w:id="0"/>
+    </w:p>
+    <w:p>
+      <w:pPr>
+        <w:rPr>
+          <w:rFonts w:ascii="Times New Roman" w:hAnsi="Times New Roman" w:cs="Times New Roman"/>
+          <w:sz w:val="26"/>
+          <w:szCs w:val="26"/>
+        </w:rPr>
+      </w:pPr>
+    </w:p>
     <w:sectPr>
       <w:pgSz w:w="12240" w:h="15840"/>
       <w:pgMar w:top="1440" w:right="1440" w:bottom="1440" w:left="1440" w:header="708" w:footer="708" w:gutter="0"/>
@@ -540,6 +1744,127 @@
     </w:sectPr>
   </w:body>
 </w:document>
+</file>
+
+<file path=word/numbering.xml><?xml version="1.0" encoding="utf-8"?>
+<w:numbering xmlns:wpc="http://schemas.microsoft.com/office/word/2010/wordprocessingCanvas" xmlns:cx="http://schemas.microsoft.com/office/drawing/2014/chartex" xmlns:cx1="http://schemas.microsoft.com/office/drawing/2015/9/8/chartex" xmlns:mc="http://schemas.openxmlformats.org/markup-compatibility/2006" xmlns:o="urn:schemas-microsoft-com:office:office" xmlns:r="http://schemas.openxmlformats.org/officeDocument/2006/relationships" xmlns:m="http://schemas.openxmlformats.org/officeDocument/2006/math" xmlns:v="urn:schemas-microsoft-com:vml" xmlns:wp14="http://schemas.microsoft.com/office/word/2010/wordprocessingDrawing" xmlns:wp="http://schemas.openxmlformats.org/drawingml/2006/wordprocessingDrawing" xmlns:w10="urn:schemas-microsoft-com:office:word" xmlns:w="http://schemas.openxmlformats.org/wordprocessingml/2006/main" xmlns:w14="http://schemas.microsoft.com/office/word/2010/wordml" xmlns:w15="http://schemas.microsoft.com/office/word/2012/wordml" xmlns:w16se="http://schemas.microsoft.com/office/word/2015/wordml/symex" xmlns:wpg="http://schemas.microsoft.com/office/word/2010/wordprocessingGroup" xmlns:wpi="http://schemas.microsoft.com/office/word/2010/wordprocessingInk" xmlns:wne="http://schemas.microsoft.com/office/word/2006/wordml" xmlns:wps="http://schemas.microsoft.com/office/word/2010/wordprocessingShape" mc:Ignorable="w14 w15 w16se wp14">
+  <w:abstractNum w:abstractNumId="0" w15:restartNumberingAfterBreak="0">
+    <w:nsid w:val="1E6E253A"/>
+    <w:multiLevelType w:val="hybridMultilevel"/>
+    <w:tmpl w:val="B11E7594"/>
+    <w:lvl w:ilvl="0" w:tplc="04090001">
+      <w:start w:val="1"/>
+      <w:numFmt w:val="bullet"/>
+      <w:lvlText w:val=""/>
+      <w:lvlJc w:val="left"/>
+      <w:pPr>
+        <w:ind w:left="720" w:hanging="360"/>
+      </w:pPr>
+      <w:rPr>
+        <w:rFonts w:ascii="Symbol" w:hAnsi="Symbol" w:hint="default"/>
+      </w:rPr>
+    </w:lvl>
+    <w:lvl w:ilvl="1" w:tplc="04090003" w:tentative="1">
+      <w:start w:val="1"/>
+      <w:numFmt w:val="bullet"/>
+      <w:lvlText w:val="o"/>
+      <w:lvlJc w:val="left"/>
+      <w:pPr>
+        <w:ind w:left="1440" w:hanging="360"/>
+      </w:pPr>
+      <w:rPr>
+        <w:rFonts w:ascii="Courier New" w:hAnsi="Courier New" w:cs="Courier New" w:hint="default"/>
+      </w:rPr>
+    </w:lvl>
+    <w:lvl w:ilvl="2" w:tplc="04090005" w:tentative="1">
+      <w:start w:val="1"/>
+      <w:numFmt w:val="bullet"/>
+      <w:lvlText w:val=""/>
+      <w:lvlJc w:val="left"/>
+      <w:pPr>
+        <w:ind w:left="2160" w:hanging="360"/>
+      </w:pPr>
+      <w:rPr>
+        <w:rFonts w:ascii="Wingdings" w:hAnsi="Wingdings" w:hint="default"/>
+      </w:rPr>
+    </w:lvl>
+    <w:lvl w:ilvl="3" w:tplc="04090001" w:tentative="1">
+      <w:start w:val="1"/>
+      <w:numFmt w:val="bullet"/>
+      <w:lvlText w:val=""/>
+      <w:lvlJc w:val="left"/>
+      <w:pPr>
+        <w:ind w:left="2880" w:hanging="360"/>
+      </w:pPr>
+      <w:rPr>
+        <w:rFonts w:ascii="Symbol" w:hAnsi="Symbol" w:hint="default"/>
+      </w:rPr>
+    </w:lvl>
+    <w:lvl w:ilvl="4" w:tplc="04090003" w:tentative="1">
+      <w:start w:val="1"/>
+      <w:numFmt w:val="bullet"/>
+      <w:lvlText w:val="o"/>
+      <w:lvlJc w:val="left"/>
+      <w:pPr>
+        <w:ind w:left="3600" w:hanging="360"/>
+      </w:pPr>
+      <w:rPr>
+        <w:rFonts w:ascii="Courier New" w:hAnsi="Courier New" w:cs="Courier New" w:hint="default"/>
+      </w:rPr>
+    </w:lvl>
+    <w:lvl w:ilvl="5" w:tplc="04090005" w:tentative="1">
+      <w:start w:val="1"/>
+      <w:numFmt w:val="bullet"/>
+      <w:lvlText w:val=""/>
+      <w:lvlJc w:val="left"/>
+      <w:pPr>
+        <w:ind w:left="4320" w:hanging="360"/>
+      </w:pPr>
+      <w:rPr>
+        <w:rFonts w:ascii="Wingdings" w:hAnsi="Wingdings" w:hint="default"/>
+      </w:rPr>
+    </w:lvl>
+    <w:lvl w:ilvl="6" w:tplc="04090001" w:tentative="1">
+      <w:start w:val="1"/>
+      <w:numFmt w:val="bullet"/>
+      <w:lvlText w:val=""/>
+      <w:lvlJc w:val="left"/>
+      <w:pPr>
+        <w:ind w:left="5040" w:hanging="360"/>
+      </w:pPr>
+      <w:rPr>
+        <w:rFonts w:ascii="Symbol" w:hAnsi="Symbol" w:hint="default"/>
+      </w:rPr>
+    </w:lvl>
+    <w:lvl w:ilvl="7" w:tplc="04090003" w:tentative="1">
+      <w:start w:val="1"/>
+      <w:numFmt w:val="bullet"/>
+      <w:lvlText w:val="o"/>
+      <w:lvlJc w:val="left"/>
+      <w:pPr>
+        <w:ind w:left="5760" w:hanging="360"/>
+      </w:pPr>
+      <w:rPr>
+        <w:rFonts w:ascii="Courier New" w:hAnsi="Courier New" w:cs="Courier New" w:hint="default"/>
+      </w:rPr>
+    </w:lvl>
+    <w:lvl w:ilvl="8" w:tplc="04090005" w:tentative="1">
+      <w:start w:val="1"/>
+      <w:numFmt w:val="bullet"/>
+      <w:lvlText w:val=""/>
+      <w:lvlJc w:val="left"/>
+      <w:pPr>
+        <w:ind w:left="6480" w:hanging="360"/>
+      </w:pPr>
+      <w:rPr>
+        <w:rFonts w:ascii="Wingdings" w:hAnsi="Wingdings" w:hint="default"/>
+      </w:rPr>
+    </w:lvl>
+  </w:abstractNum>
+  <w:num w:numId="1">
+    <w:abstractNumId w:val="0"/>
+  </w:num>
+</w:numbering>
 </file>
 
 <file path=word/styles.xml><?xml version="1.0" encoding="utf-8"?>
@@ -973,6 +2298,17 @@
       <w:u w:val="single"/>
     </w:rPr>
   </w:style>
+  <w:style w:type="paragraph" w:styleId="ListParagraph">
+    <w:name w:val="List Paragraph"/>
+    <w:basedOn w:val="Normal"/>
+    <w:uiPriority w:val="34"/>
+    <w:qFormat/>
+    <w:rsid w:val="00A20645"/>
+    <w:pPr>
+      <w:ind w:left="720"/>
+      <w:contextualSpacing/>
+    </w:pPr>
+  </w:style>
 </w:styles>
 </file>
 

</xml_diff>

<commit_message>
Thêm thống kê truy cập
</commit_message>
<xml_diff>
--- a/Tai_Lieu/Báo cáo phần mềm quản lý nhóm.docx
+++ b/Tai_Lieu/Báo cáo phần mềm quản lý nhóm.docx
@@ -601,15 +601,7 @@
           <w:sz w:val="26"/>
           <w:szCs w:val="26"/>
         </w:rPr>
-        <w:t xml:space="preserve"> </w:t>
-      </w:r>
-      <w:r>
-        <w:rPr>
-          <w:rFonts w:ascii="Times New Roman" w:hAnsi="Times New Roman" w:cs="Times New Roman"/>
-          <w:sz w:val="26"/>
-          <w:szCs w:val="26"/>
-        </w:rPr>
-        <w:t>vutrongtai91</w:t>
+        <w:t xml:space="preserve"> vutrongtai91</w:t>
       </w:r>
     </w:p>
     <w:p>
@@ -1450,15 +1442,7 @@
           <w:sz w:val="26"/>
           <w:szCs w:val="26"/>
         </w:rPr>
-        <w:t>C</w:t>
-      </w:r>
-      <w:r>
-        <w:rPr>
-          <w:rFonts w:ascii="Times New Roman" w:hAnsi="Times New Roman" w:cs="Times New Roman"/>
-          <w:sz w:val="26"/>
-          <w:szCs w:val="26"/>
-        </w:rPr>
-        <w:t>họn tên tài khoản -&gt; Chọn kho lưu trữ cần lấy về</w:t>
+        <w:t>Chọn tên tài khoản -&gt; Chọn kho lưu trữ cần lấy về</w:t>
       </w:r>
     </w:p>
     <w:p>
@@ -1724,8 +1708,129 @@
         </w:rPr>
         <w:t>Xem xét, thử nghiệm tình huống nhiều thành viên cùng thay đổi một chỗ trong một file của dự án và upload đồng thời lên server.</w:t>
       </w:r>
+    </w:p>
+    <w:p>
+      <w:pPr>
+        <w:rPr>
+          <w:rFonts w:ascii="Times New Roman" w:hAnsi="Times New Roman" w:cs="Times New Roman"/>
+          <w:b/>
+          <w:i/>
+          <w:sz w:val="26"/>
+          <w:szCs w:val="26"/>
+        </w:rPr>
+      </w:pPr>
       <w:bookmarkStart w:id="0" w:name="_GoBack"/>
-      <w:bookmarkEnd w:id="0"/>
+      <w:r>
+        <w:rPr>
+          <w:rFonts w:ascii="Times New Roman" w:hAnsi="Times New Roman" w:cs="Times New Roman"/>
+          <w:b/>
+          <w:i/>
+          <w:sz w:val="26"/>
+          <w:szCs w:val="26"/>
+        </w:rPr>
+        <w:t>Thống kế truy cập</w:t>
+      </w:r>
+    </w:p>
+    <w:bookmarkEnd w:id="0"/>
+    <w:p>
+      <w:pPr>
+        <w:rPr>
+          <w:rFonts w:ascii="Times New Roman" w:hAnsi="Times New Roman" w:cs="Times New Roman"/>
+          <w:sz w:val="26"/>
+          <w:szCs w:val="26"/>
+        </w:rPr>
+      </w:pPr>
+      <w:r>
+        <w:rPr>
+          <w:noProof/>
+        </w:rPr>
+        <w:lastRenderedPageBreak/>
+        <w:drawing>
+          <wp:inline distT="0" distB="0" distL="0" distR="0" wp14:anchorId="2A983539" wp14:editId="6C2A9E17">
+            <wp:extent cx="5943600" cy="4709795"/>
+            <wp:effectExtent l="0" t="0" r="0" b="0"/>
+            <wp:docPr id="2" name="Picture 2"/>
+            <wp:cNvGraphicFramePr>
+              <a:graphicFrameLocks xmlns:a="http://schemas.openxmlformats.org/drawingml/2006/main" noChangeAspect="1"/>
+            </wp:cNvGraphicFramePr>
+            <a:graphic xmlns:a="http://schemas.openxmlformats.org/drawingml/2006/main">
+              <a:graphicData uri="http://schemas.openxmlformats.org/drawingml/2006/picture">
+                <pic:pic xmlns:pic="http://schemas.openxmlformats.org/drawingml/2006/picture">
+                  <pic:nvPicPr>
+                    <pic:cNvPr id="1" name=""/>
+                    <pic:cNvPicPr/>
+                  </pic:nvPicPr>
+                  <pic:blipFill>
+                    <a:blip r:embed="rId16"/>
+                    <a:stretch>
+                      <a:fillRect/>
+                    </a:stretch>
+                  </pic:blipFill>
+                  <pic:spPr>
+                    <a:xfrm>
+                      <a:off x="0" y="0"/>
+                      <a:ext cx="5943600" cy="4709795"/>
+                    </a:xfrm>
+                    <a:prstGeom prst="rect">
+                      <a:avLst/>
+                    </a:prstGeom>
+                  </pic:spPr>
+                </pic:pic>
+              </a:graphicData>
+            </a:graphic>
+          </wp:inline>
+        </w:drawing>
+      </w:r>
+    </w:p>
+    <w:p>
+      <w:pPr>
+        <w:rPr>
+          <w:rFonts w:ascii="Times New Roman" w:hAnsi="Times New Roman" w:cs="Times New Roman"/>
+          <w:sz w:val="26"/>
+          <w:szCs w:val="26"/>
+        </w:rPr>
+      </w:pPr>
+      <w:r>
+        <w:rPr>
+          <w:noProof/>
+        </w:rPr>
+        <w:lastRenderedPageBreak/>
+        <w:drawing>
+          <wp:inline distT="0" distB="0" distL="0" distR="0" wp14:anchorId="3E7865F6" wp14:editId="418BE268">
+            <wp:extent cx="5943600" cy="4692650"/>
+            <wp:effectExtent l="0" t="0" r="0" b="0"/>
+            <wp:docPr id="3" name="Picture 3"/>
+            <wp:cNvGraphicFramePr>
+              <a:graphicFrameLocks xmlns:a="http://schemas.openxmlformats.org/drawingml/2006/main" noChangeAspect="1"/>
+            </wp:cNvGraphicFramePr>
+            <a:graphic xmlns:a="http://schemas.openxmlformats.org/drawingml/2006/main">
+              <a:graphicData uri="http://schemas.openxmlformats.org/drawingml/2006/picture">
+                <pic:pic xmlns:pic="http://schemas.openxmlformats.org/drawingml/2006/picture">
+                  <pic:nvPicPr>
+                    <pic:cNvPr id="1" name=""/>
+                    <pic:cNvPicPr/>
+                  </pic:nvPicPr>
+                  <pic:blipFill>
+                    <a:blip r:embed="rId17"/>
+                    <a:stretch>
+                      <a:fillRect/>
+                    </a:stretch>
+                  </pic:blipFill>
+                  <pic:spPr>
+                    <a:xfrm>
+                      <a:off x="0" y="0"/>
+                      <a:ext cx="5943600" cy="4692650"/>
+                    </a:xfrm>
+                    <a:prstGeom prst="rect">
+                      <a:avLst/>
+                    </a:prstGeom>
+                  </pic:spPr>
+                </pic:pic>
+              </a:graphicData>
+            </a:graphic>
+          </wp:inline>
+        </w:drawing>
+      </w:r>
     </w:p>
     <w:p>
       <w:pPr>
@@ -2264,6 +2369,7 @@
   <w:style w:type="character" w:default="1" w:styleId="DefaultParagraphFont">
     <w:name w:val="Default Paragraph Font"/>
     <w:uiPriority w:val="1"/>
+    <w:semiHidden/>
     <w:unhideWhenUsed/>
   </w:style>
   <w:style w:type="table" w:default="1" w:styleId="TableNormal">

</xml_diff>